<commit_message>
add dto and login&registration
</commit_message>
<xml_diff>
--- a/מסמך אפיון לפרויקט.docx
+++ b/מסמך אפיון לפרויקט.docx
@@ -4097,9 +4097,130 @@
     <w:p>
       <w:pPr>
         <w:rPr>
+          <w:rtl/>
+        </w:rPr>
+      </w:pPr>
+    </w:p>
+    <w:p>
+      <w:pPr>
+        <w:rPr>
+          <w:rtl/>
+        </w:rPr>
+      </w:pPr>
+    </w:p>
+    <w:p>
+      <w:pPr>
+        <w:rPr>
+          <w:rtl/>
+        </w:rPr>
+      </w:pPr>
+    </w:p>
+    <w:p>
+      <w:pPr>
+        <w:rPr>
+          <w:rtl/>
+        </w:rPr>
+      </w:pPr>
+    </w:p>
+    <w:p>
+      <w:pPr>
+        <w:rPr>
+          <w:sz w:val="28"/>
+          <w:szCs w:val="28"/>
+          <w:rtl/>
+        </w:rPr>
+      </w:pPr>
+      <w:r>
+        <w:rPr>
           <w:rFonts w:hint="cs"/>
-        </w:rPr>
-      </w:pPr>
+          <w:sz w:val="28"/>
+          <w:szCs w:val="28"/>
+          <w:rtl/>
+        </w:rPr>
+        <w:lastRenderedPageBreak/>
+        <w:t>תפקידי המערכת:</w:t>
+      </w:r>
+    </w:p>
+    <w:p>
+      <w:pPr>
+        <w:rPr>
+          <w:rtl/>
+        </w:rPr>
+      </w:pPr>
+      <w:r>
+        <w:rPr>
+          <w:rFonts w:hint="cs"/>
+          <w:rtl/>
+        </w:rPr>
+        <w:t>יש עמוד בית ואפשרות של כניסה לאזור אישי ניתן להיכנס כמנהל כמורה או כסטודנט</w:t>
+      </w:r>
+      <w:r>
+        <w:rPr>
+          <w:rFonts w:hint="cs"/>
+          <w:rtl/>
+        </w:rPr>
+        <w:t>,</w:t>
+      </w:r>
+      <w:r>
+        <w:rPr>
+          <w:rFonts w:hint="cs"/>
+          <w:rtl/>
+        </w:rPr>
+        <w:t xml:space="preserve"> מנהל יכול ליצור קבוצות לימוד של סטודנטים</w:t>
+      </w:r>
+      <w:r>
+        <w:rPr>
+          <w:rFonts w:hint="cs"/>
+          <w:rtl/>
+        </w:rPr>
+        <w:t xml:space="preserve"> (ולמחוק ולערוך)</w:t>
+      </w:r>
+      <w:r>
+        <w:rPr>
+          <w:rFonts w:hint="cs"/>
+          <w:rtl/>
+        </w:rPr>
+        <w:t xml:space="preserve"> המכיל את פרטי הסטודנטים</w:t>
+      </w:r>
+      <w:r>
+        <w:rPr>
+          <w:rFonts w:hint="cs"/>
+          <w:rtl/>
+        </w:rPr>
+        <w:t xml:space="preserve"> ולהוסיף למחוק ולערוך מורים</w:t>
+      </w:r>
+      <w:r>
+        <w:rPr>
+          <w:rFonts w:hint="cs"/>
+          <w:rtl/>
+        </w:rPr>
+        <w:t xml:space="preserve"> </w:t>
+      </w:r>
+      <w:r>
+        <w:rPr>
+          <w:rFonts w:hint="cs"/>
+          <w:rtl/>
+        </w:rPr>
+        <w:t xml:space="preserve">מורה יכול להוסיף, למחוק ולערוך מקצוע לימוד ובתוכו לבחור את קבוצות הלימוד ובתוכו להוסיף למחוק ולערוך שיעורים ולהעלות לתוכם קבצים של השיעור ובעת לחיצה נכנס לאזור האישי של כל התלמידות בקבוצה התכנים שבשיעור זה. ולסטודנט יש באזור האישי לפי תאריכים השיעורים שנשלחו באותו תאריך </w:t>
+      </w:r>
+    </w:p>
+    <w:p>
+      <w:r>
+        <w:rPr>
+          <w:rFonts w:hint="cs"/>
+          <w:rtl/>
+        </w:rPr>
+        <w:t xml:space="preserve">בנוסף מערכת לניהול כל האזורים האישיים המאפשר לנהל את מוסדות הלימוד שקיים להם אזור אישי (להוסיף, למחוק לערוך) </w:t>
+      </w:r>
+      <w:r>
+        <w:rPr>
+          <w:rtl/>
+        </w:rPr>
+        <w:t>כגון ניהול הגדרות מערכת, דוחות פעילות כלליים, צפייה בלוגים של המערכת</w:t>
+      </w:r>
+      <w:r>
+        <w:t>.</w:t>
+      </w:r>
     </w:p>
     <w:sectPr>
       <w:pgSz w:w="11906" w:h="16838"/>
@@ -6421,6 +6542,7 @@
     <w:lsdException w:name="HTML Sample" w:semiHidden="1" w:unhideWhenUsed="1"/>
     <w:lsdException w:name="HTML Typewriter" w:semiHidden="1" w:unhideWhenUsed="1"/>
     <w:lsdException w:name="HTML Variable" w:semiHidden="1" w:unhideWhenUsed="1"/>
+    <w:lsdException w:name="Normal Table" w:semiHidden="1" w:unhideWhenUsed="1"/>
     <w:lsdException w:name="annotation subject" w:semiHidden="1" w:unhideWhenUsed="1"/>
     <w:lsdException w:name="No List" w:semiHidden="1" w:unhideWhenUsed="1"/>
     <w:lsdException w:name="Outline List 1" w:semiHidden="1" w:unhideWhenUsed="1"/>
@@ -6467,8 +6589,10 @@
     <w:lsdException w:name="Table Subtle 2" w:semiHidden="1" w:unhideWhenUsed="1"/>
     <w:lsdException w:name="Table Web 1" w:semiHidden="1" w:unhideWhenUsed="1"/>
     <w:lsdException w:name="Table Web 2" w:semiHidden="1" w:unhideWhenUsed="1"/>
+    <w:lsdException w:name="Table Web 3" w:semiHidden="1" w:unhideWhenUsed="1"/>
     <w:lsdException w:name="Balloon Text" w:semiHidden="1" w:unhideWhenUsed="1"/>
     <w:lsdException w:name="Table Grid" w:uiPriority="39"/>
+    <w:lsdException w:name="Table Theme" w:semiHidden="1" w:unhideWhenUsed="1"/>
     <w:lsdException w:name="Placeholder Text" w:semiHidden="1"/>
     <w:lsdException w:name="No Spacing" w:uiPriority="1" w:qFormat="1"/>
     <w:lsdException w:name="Light Shading" w:uiPriority="60"/>

</xml_diff>